<commit_message>
Implemented GMM, updated ml.support with GMM functions, added svm table in report doc
</commit_message>
<xml_diff>
--- a/Report.docx
+++ b/Report.docx
@@ -2184,24 +2184,59 @@
       </w:r>
       <w:proofErr w:type="spellEnd"/>
       <w:r>
+        <w:t xml:space="preserve"> to  </w:t>
+      </w:r>
+      <w:proofErr w:type="spellStart"/>
+      <w:r>
+        <w:t>leave</w:t>
+      </w:r>
+      <w:proofErr w:type="spellEnd"/>
+      <w:r>
         <w:t xml:space="preserve"> </w:t>
       </w:r>
-      <w:proofErr w:type="gramStart"/>
-      <w:r>
-        <w:t xml:space="preserve">to  </w:t>
-      </w:r>
-      <w:proofErr w:type="spellStart"/>
-      <w:r>
-        <w:t>leave</w:t>
-      </w:r>
-      <w:proofErr w:type="spellEnd"/>
-      <w:proofErr w:type="gramEnd"/>
+      <w:proofErr w:type="spellStart"/>
+      <w:r>
+        <w:t>behind</w:t>
+      </w:r>
+      <w:proofErr w:type="spellEnd"/>
+      <w:r>
+        <w:t xml:space="preserve"> the </w:t>
+      </w:r>
+      <w:proofErr w:type="spellStart"/>
+      <w:r>
+        <w:t>Naive</w:t>
+      </w:r>
+      <w:proofErr w:type="spellEnd"/>
       <w:r>
         <w:t xml:space="preserve"> </w:t>
       </w:r>
       <w:proofErr w:type="spellStart"/>
       <w:r>
-        <w:t>behind</w:t>
+        <w:t>Bayes</w:t>
+      </w:r>
+      <w:proofErr w:type="spellEnd"/>
+      <w:r>
+        <w:t xml:space="preserve"> </w:t>
+      </w:r>
+      <w:proofErr w:type="spellStart"/>
+      <w:r>
+        <w:t>because</w:t>
+      </w:r>
+      <w:proofErr w:type="spellEnd"/>
+      <w:r>
+        <w:t xml:space="preserve"> </w:t>
+      </w:r>
+      <w:proofErr w:type="spellStart"/>
+      <w:r>
+        <w:t>gave</w:t>
+      </w:r>
+      <w:proofErr w:type="spellEnd"/>
+      <w:r>
+        <w:t xml:space="preserve"> </w:t>
+      </w:r>
+      <w:proofErr w:type="spellStart"/>
+      <w:r>
+        <w:t>us</w:t>
       </w:r>
       <w:proofErr w:type="spellEnd"/>
       <w:r>
@@ -2209,7 +2244,7 @@
       </w:r>
       <w:proofErr w:type="spellStart"/>
       <w:r>
-        <w:t>Naive</w:t>
+        <w:t>worst</w:t>
       </w:r>
       <w:proofErr w:type="spellEnd"/>
       <w:r>
@@ -2217,15 +2252,18 @@
       </w:r>
       <w:proofErr w:type="spellStart"/>
       <w:r>
-        <w:t>Bayes</w:t>
-      </w:r>
-      <w:proofErr w:type="spellEnd"/>
+        <w:t>result</w:t>
+      </w:r>
+      <w:proofErr w:type="spellEnd"/>
+      <w:r>
+        <w:t>.</w:t>
+      </w:r>
       <w:r>
         <w:t xml:space="preserve"> </w:t>
       </w:r>
       <w:proofErr w:type="spellStart"/>
       <w:r>
-        <w:t>because</w:t>
+        <w:t>Then</w:t>
       </w:r>
       <w:proofErr w:type="spellEnd"/>
       <w:r>
@@ -2233,7 +2271,7 @@
       </w:r>
       <w:proofErr w:type="spellStart"/>
       <w:r>
-        <w:t>gave</w:t>
+        <w:t>we</w:t>
       </w:r>
       <w:proofErr w:type="spellEnd"/>
       <w:r>
@@ -2241,68 +2279,23 @@
       </w:r>
       <w:proofErr w:type="spellStart"/>
       <w:r>
-        <w:t>us</w:t>
-      </w:r>
-      <w:proofErr w:type="spellEnd"/>
-      <w:r>
-        <w:t xml:space="preserve"> the </w:t>
-      </w:r>
-      <w:proofErr w:type="spellStart"/>
-      <w:r>
-        <w:t>worst</w:t>
+        <w:t>evaluated</w:t>
       </w:r>
       <w:proofErr w:type="spellEnd"/>
       <w:r>
         <w:t xml:space="preserve"> </w:t>
       </w:r>
-      <w:proofErr w:type="spellStart"/>
-      <w:r>
-        <w:t>result</w:t>
-      </w:r>
-      <w:proofErr w:type="spellEnd"/>
-      <w:r>
-        <w:t>.</w:t>
-      </w:r>
       <w:r>
         <w:t xml:space="preserve"> </w:t>
       </w:r>
       <w:proofErr w:type="spellStart"/>
       <w:r>
-        <w:t>Then</w:t>
-      </w:r>
-      <w:proofErr w:type="spellEnd"/>
-      <w:r>
-        <w:t xml:space="preserve"> </w:t>
-      </w:r>
-      <w:proofErr w:type="spellStart"/>
-      <w:r>
-        <w:t>we</w:t>
-      </w:r>
-      <w:proofErr w:type="spellEnd"/>
-      <w:r>
-        <w:t xml:space="preserve"> </w:t>
-      </w:r>
-      <w:proofErr w:type="spellStart"/>
-      <w:proofErr w:type="gramStart"/>
-      <w:r>
-        <w:t>evaluated</w:t>
-      </w:r>
-      <w:proofErr w:type="spellEnd"/>
-      <w:r>
-        <w:t xml:space="preserve"> </w:t>
-      </w:r>
-      <w:r>
-        <w:t xml:space="preserve"> </w:t>
-      </w:r>
-      <w:proofErr w:type="spellStart"/>
-      <w:r>
         <w:t>min</w:t>
       </w:r>
       <w:r>
         <w:t>DCF</w:t>
       </w:r>
       <w:proofErr w:type="spellEnd"/>
-      <w:proofErr w:type="gramEnd"/>
       <w:r>
         <w:t xml:space="preserve"> </w:t>
       </w:r>
@@ -4699,7 +4692,6 @@
         <w:t xml:space="preserve"> in the relative </w:t>
       </w:r>
       <w:proofErr w:type="spellStart"/>
-      <w:proofErr w:type="gramStart"/>
       <w:r>
         <w:t>paragraph</w:t>
       </w:r>
@@ -4708,11 +4700,7 @@
         <w:t>,</w:t>
       </w:r>
       <w:r>
-        <w:t xml:space="preserve">  PCA</w:t>
-      </w:r>
-      <w:proofErr w:type="gramEnd"/>
-      <w:r>
-        <w:t xml:space="preserve"> </w:t>
+        <w:t xml:space="preserve">  PCA </w:t>
       </w:r>
       <w:proofErr w:type="spellStart"/>
       <w:r>
@@ -5090,11 +5078,11 @@
         <w:t xml:space="preserve"> data</w:t>
       </w:r>
       <w:r>
-        <w:t>, w</w:t>
-      </w:r>
-      <w:proofErr w:type="spellStart"/>
-      <w:r>
-        <w:t>e</w:t>
+        <w:t xml:space="preserve">, </w:t>
+      </w:r>
+      <w:proofErr w:type="spellStart"/>
+      <w:r>
+        <w:t>we</w:t>
       </w:r>
       <w:proofErr w:type="spellEnd"/>
       <w:r>
@@ -7092,7 +7080,68 @@
         <w:tabs>
           <w:tab w:val="left" w:pos="4140"/>
         </w:tabs>
+        <w:rPr>
+          <w:b/>
+          <w:bCs/>
+        </w:rPr>
       </w:pPr>
+      <w:r>
+        <w:rPr>
+          <w:b/>
+          <w:bCs/>
+        </w:rPr>
+        <w:t>SUPPORT VECTOR MACHINE</w:t>
+      </w:r>
+    </w:p>
+    <w:p>
+      <w:pPr>
+        <w:tabs>
+          <w:tab w:val="left" w:pos="4140"/>
+        </w:tabs>
+      </w:pPr>
+      <w:r>
+        <w:t xml:space="preserve">Here, </w:t>
+      </w:r>
+      <w:proofErr w:type="spellStart"/>
+      <w:r>
+        <w:t>we’re</w:t>
+      </w:r>
+      <w:proofErr w:type="spellEnd"/>
+      <w:r>
+        <w:t xml:space="preserve"> </w:t>
+      </w:r>
+      <w:proofErr w:type="spellStart"/>
+      <w:r>
+        <w:t>going</w:t>
+      </w:r>
+      <w:proofErr w:type="spellEnd"/>
+      <w:r>
+        <w:t xml:space="preserve"> to </w:t>
+      </w:r>
+      <w:proofErr w:type="spellStart"/>
+      <w:r>
+        <w:t>analyze</w:t>
+      </w:r>
+      <w:proofErr w:type="spellEnd"/>
+      <w:r>
+        <w:t xml:space="preserve"> Linear SVM first, </w:t>
+      </w:r>
+      <w:proofErr w:type="spellStart"/>
+      <w:r>
+        <w:t>then</w:t>
+      </w:r>
+      <w:proofErr w:type="spellEnd"/>
+      <w:r>
+        <w:t xml:space="preserve"> kernel SVM  (</w:t>
+      </w:r>
+      <w:proofErr w:type="spellStart"/>
+      <w:r>
+        <w:t>polynomial</w:t>
+      </w:r>
+      <w:proofErr w:type="spellEnd"/>
+      <w:r>
+        <w:t xml:space="preserve"> and RBF).</w:t>
+      </w:r>
     </w:p>
     <w:p>
       <w:pPr>
@@ -7102,16 +7151,2082 @@
         <w:rPr>
           <w:b/>
           <w:bCs/>
+          <w:u w:val="single"/>
         </w:rPr>
       </w:pPr>
       <w:r>
         <w:rPr>
           <w:b/>
           <w:bCs/>
+          <w:u w:val="single"/>
         </w:rPr>
-        <w:t>SUPPORT VECTOR MACHINE</w:t>
+        <w:t>LINEAR SVM</w:t>
       </w:r>
     </w:p>
+    <w:p>
+      <w:pPr>
+        <w:tabs>
+          <w:tab w:val="left" w:pos="4140"/>
+        </w:tabs>
+      </w:pPr>
+      <w:proofErr w:type="spellStart"/>
+      <w:r>
+        <w:t>We</w:t>
+      </w:r>
+      <w:proofErr w:type="spellEnd"/>
+      <w:r>
+        <w:t xml:space="preserve"> </w:t>
+      </w:r>
+      <w:proofErr w:type="spellStart"/>
+      <w:r>
+        <w:t>used</w:t>
+      </w:r>
+      <w:proofErr w:type="spellEnd"/>
+      <w:r>
+        <w:t xml:space="preserve"> for </w:t>
+      </w:r>
+      <w:proofErr w:type="spellStart"/>
+      <w:r>
+        <w:t>our</w:t>
+      </w:r>
+      <w:proofErr w:type="spellEnd"/>
+      <w:r>
+        <w:t xml:space="preserve"> </w:t>
+      </w:r>
+      <w:proofErr w:type="spellStart"/>
+      <w:r>
+        <w:t>analysis</w:t>
+      </w:r>
+      <w:proofErr w:type="spellEnd"/>
+      <w:r>
+        <w:t xml:space="preserve"> </w:t>
+      </w:r>
+      <w:proofErr w:type="spellStart"/>
+      <w:r>
+        <w:t>raw</w:t>
+      </w:r>
+      <w:proofErr w:type="spellEnd"/>
+      <w:r>
+        <w:t xml:space="preserve">, </w:t>
+      </w:r>
+      <w:proofErr w:type="spellStart"/>
+      <w:r>
+        <w:t>gaussianized</w:t>
+      </w:r>
+      <w:proofErr w:type="spellEnd"/>
+      <w:r>
+        <w:t xml:space="preserve"> and z-</w:t>
+      </w:r>
+      <w:proofErr w:type="spellStart"/>
+      <w:r>
+        <w:t>normalized</w:t>
+      </w:r>
+      <w:proofErr w:type="spellEnd"/>
+      <w:r>
+        <w:t xml:space="preserve"> data </w:t>
+      </w:r>
+      <w:proofErr w:type="spellStart"/>
+      <w:r>
+        <w:t>providing</w:t>
+      </w:r>
+      <w:proofErr w:type="spellEnd"/>
+      <w:r>
+        <w:t xml:space="preserve"> </w:t>
+      </w:r>
+      <w:proofErr w:type="spellStart"/>
+      <w:r>
+        <w:t>only</w:t>
+      </w:r>
+      <w:proofErr w:type="spellEnd"/>
+      <w:r>
+        <w:t xml:space="preserve"> a </w:t>
+      </w:r>
+      <w:proofErr w:type="spellStart"/>
+      <w:r>
+        <w:t>balanced</w:t>
+      </w:r>
+      <w:proofErr w:type="spellEnd"/>
+      <w:r>
+        <w:t xml:space="preserve"> </w:t>
+      </w:r>
+      <w:proofErr w:type="spellStart"/>
+      <w:r>
+        <w:t>application</w:t>
+      </w:r>
+      <w:proofErr w:type="spellEnd"/>
+      <w:r>
+        <w:t xml:space="preserve"> cause </w:t>
+      </w:r>
+      <w:proofErr w:type="spellStart"/>
+      <w:r>
+        <w:t>this</w:t>
+      </w:r>
+      <w:proofErr w:type="spellEnd"/>
+      <w:r>
+        <w:t xml:space="preserve"> </w:t>
+      </w:r>
+      <w:proofErr w:type="spellStart"/>
+      <w:r>
+        <w:t>kind</w:t>
+      </w:r>
+      <w:proofErr w:type="spellEnd"/>
+      <w:r>
+        <w:t xml:space="preserve"> of </w:t>
+      </w:r>
+      <w:proofErr w:type="spellStart"/>
+      <w:r>
+        <w:t>approach</w:t>
+      </w:r>
+      <w:proofErr w:type="spellEnd"/>
+      <w:r>
+        <w:t xml:space="preserve"> </w:t>
+      </w:r>
+      <w:proofErr w:type="spellStart"/>
+      <w:r>
+        <w:t>requires</w:t>
+      </w:r>
+      <w:proofErr w:type="spellEnd"/>
+      <w:r>
+        <w:t xml:space="preserve"> a </w:t>
+      </w:r>
+      <w:proofErr w:type="spellStart"/>
+      <w:r>
+        <w:t>lot</w:t>
+      </w:r>
+      <w:proofErr w:type="spellEnd"/>
+      <w:r>
+        <w:t xml:space="preserve"> of time and </w:t>
+      </w:r>
+      <w:proofErr w:type="spellStart"/>
+      <w:r>
+        <w:t>computational</w:t>
+      </w:r>
+      <w:proofErr w:type="spellEnd"/>
+      <w:r>
+        <w:t xml:space="preserve"> power</w:t>
+      </w:r>
+      <w:r>
+        <w:t>:</w:t>
+      </w:r>
+    </w:p>
+    <w:tbl>
+      <w:tblPr>
+        <w:tblStyle w:val="Grigliatabella"/>
+        <w:tblW w:w="0" w:type="auto"/>
+        <w:tblLook w:val="04A0" w:firstRow="1" w:lastRow="0" w:firstColumn="1" w:lastColumn="0" w:noHBand="0" w:noVBand="1"/>
+      </w:tblPr>
+      <w:tblGrid>
+        <w:gridCol w:w="2403"/>
+        <w:gridCol w:w="3404"/>
+        <w:gridCol w:w="3119"/>
+      </w:tblGrid>
+      <w:tr>
+        <w:trPr>
+          <w:trHeight w:val="313"/>
+        </w:trPr>
+        <w:tc>
+          <w:tcPr>
+            <w:tcW w:w="2403" w:type="dxa"/>
+            <w:vMerge w:val="restart"/>
+          </w:tcPr>
+          <w:p>
+            <w:pPr>
+              <w:tabs>
+                <w:tab w:val="left" w:pos="4140"/>
+              </w:tabs>
+              <w:spacing w:line="259" w:lineRule="auto"/>
+              <w:jc w:val="center"/>
+            </w:pPr>
+            <w:proofErr w:type="spellStart"/>
+            <w:r>
+              <w:t>Raw</w:t>
+            </w:r>
+            <w:proofErr w:type="spellEnd"/>
+            <w:r>
+              <w:t xml:space="preserve"> data</w:t>
+            </w:r>
+          </w:p>
+        </w:tc>
+        <w:tc>
+          <w:tcPr>
+            <w:tcW w:w="6523" w:type="dxa"/>
+            <w:gridSpan w:val="2"/>
+          </w:tcPr>
+          <w:p>
+            <w:pPr>
+              <w:tabs>
+                <w:tab w:val="left" w:pos="4140"/>
+              </w:tabs>
+              <w:jc w:val="center"/>
+              <w:rPr>
+                <w:b/>
+                <w:bCs/>
+              </w:rPr>
+            </w:pPr>
+            <w:r>
+              <w:rPr>
+                <w:b/>
+                <w:bCs/>
+              </w:rPr>
+              <w:t>(0.5, 1, 1)</w:t>
+            </w:r>
+          </w:p>
+        </w:tc>
+      </w:tr>
+      <w:tr>
+        <w:trPr>
+          <w:trHeight w:val="418"/>
+        </w:trPr>
+        <w:tc>
+          <w:tcPr>
+            <w:tcW w:w="2403" w:type="dxa"/>
+            <w:vMerge/>
+          </w:tcPr>
+          <w:p/>
+        </w:tc>
+        <w:tc>
+          <w:tcPr>
+            <w:tcW w:w="6523" w:type="dxa"/>
+            <w:gridSpan w:val="2"/>
+          </w:tcPr>
+          <w:p>
+            <w:pPr>
+              <w:tabs>
+                <w:tab w:val="left" w:pos="4140"/>
+              </w:tabs>
+              <w:jc w:val="center"/>
+              <w:rPr>
+                <w:b/>
+                <w:bCs/>
+              </w:rPr>
+            </w:pPr>
+            <w:proofErr w:type="spellStart"/>
+            <w:r>
+              <w:rPr>
+                <w:b/>
+                <w:bCs/>
+              </w:rPr>
+              <w:t>minDCF</w:t>
+            </w:r>
+            <w:proofErr w:type="spellEnd"/>
+            <w:r>
+              <w:rPr>
+                <w:b/>
+                <w:bCs/>
+              </w:rPr>
+              <w:t xml:space="preserve"> | DCF</w:t>
+            </w:r>
+          </w:p>
+        </w:tc>
+      </w:tr>
+      <w:tr>
+        <w:trPr>
+          <w:trHeight w:val="240"/>
+        </w:trPr>
+        <w:tc>
+          <w:tcPr>
+            <w:tcW w:w="2403" w:type="dxa"/>
+          </w:tcPr>
+          <w:p>
+            <w:pPr>
+              <w:tabs>
+                <w:tab w:val="left" w:pos="4140"/>
+              </w:tabs>
+              <w:spacing w:line="259" w:lineRule="auto"/>
+              <w:rPr>
+                <w:rFonts w:ascii="Calibri" w:eastAsia="Calibri" w:hAnsi="Calibri" w:cs="Calibri"/>
+                <w:b/>
+                <w:bCs/>
+                <w:i/>
+                <w:iCs/>
+                <w:color w:val="000000" w:themeColor="text1"/>
+              </w:rPr>
+            </w:pPr>
+            <w:r>
+              <w:rPr>
+                <w:rFonts w:ascii="Calibri" w:eastAsia="Calibri" w:hAnsi="Calibri" w:cs="Calibri"/>
+                <w:b/>
+                <w:bCs/>
+                <w:i/>
+                <w:iCs/>
+                <w:color w:val="000000" w:themeColor="text1"/>
+              </w:rPr>
+              <w:t xml:space="preserve">K =  1, C = 0.1  </w:t>
+            </w:r>
+          </w:p>
+        </w:tc>
+        <w:tc>
+          <w:tcPr>
+            <w:tcW w:w="3404" w:type="dxa"/>
+          </w:tcPr>
+          <w:p>
+            <w:pPr>
+              <w:pStyle w:val="PreformattatoHTML"/>
+              <w:shd w:val="clear" w:color="auto" w:fill="FFFFFF" w:themeFill="background1"/>
+              <w:jc w:val="center"/>
+              <w:rPr>
+                <w:color w:val="000000" w:themeColor="text1"/>
+                <w:sz w:val="21"/>
+                <w:szCs w:val="21"/>
+              </w:rPr>
+            </w:pPr>
+            <w:r>
+              <w:rPr>
+                <w:color w:val="000000" w:themeColor="text1"/>
+                <w:sz w:val="21"/>
+                <w:szCs w:val="21"/>
+              </w:rPr>
+              <w:t>0.147</w:t>
+            </w:r>
+          </w:p>
+        </w:tc>
+        <w:tc>
+          <w:tcPr>
+            <w:tcW w:w="3119" w:type="dxa"/>
+          </w:tcPr>
+          <w:p>
+            <w:pPr>
+              <w:pStyle w:val="PreformattatoHTML"/>
+              <w:jc w:val="center"/>
+              <w:rPr>
+                <w:color w:val="000000" w:themeColor="text1"/>
+                <w:sz w:val="21"/>
+                <w:szCs w:val="21"/>
+              </w:rPr>
+            </w:pPr>
+            <w:r>
+              <w:rPr>
+                <w:color w:val="000000" w:themeColor="text1"/>
+                <w:sz w:val="21"/>
+                <w:szCs w:val="21"/>
+              </w:rPr>
+              <w:t>0.225</w:t>
+            </w:r>
+          </w:p>
+        </w:tc>
+      </w:tr>
+      <w:tr>
+        <w:trPr>
+          <w:trHeight w:val="330"/>
+        </w:trPr>
+        <w:tc>
+          <w:tcPr>
+            <w:tcW w:w="2403" w:type="dxa"/>
+          </w:tcPr>
+          <w:p>
+            <w:pPr>
+              <w:tabs>
+                <w:tab w:val="left" w:pos="4140"/>
+              </w:tabs>
+              <w:rPr>
+                <w:b/>
+                <w:bCs/>
+                <w:i/>
+                <w:iCs/>
+              </w:rPr>
+            </w:pPr>
+            <w:r>
+              <w:rPr>
+                <w:rFonts w:ascii="Calibri" w:eastAsia="Calibri" w:hAnsi="Calibri" w:cs="Calibri"/>
+                <w:b/>
+                <w:bCs/>
+                <w:i/>
+                <w:iCs/>
+                <w:color w:val="000000" w:themeColor="text1"/>
+              </w:rPr>
+              <w:t xml:space="preserve">K =  </w:t>
+            </w:r>
+            <w:r>
+              <w:rPr>
+                <w:rFonts w:ascii="Calibri" w:eastAsia="Calibri" w:hAnsi="Calibri" w:cs="Calibri"/>
+                <w:b/>
+                <w:bCs/>
+                <w:i/>
+                <w:iCs/>
+                <w:color w:val="000000" w:themeColor="text1"/>
+              </w:rPr>
+              <w:t>1</w:t>
+            </w:r>
+            <w:r>
+              <w:rPr>
+                <w:rFonts w:ascii="Calibri" w:eastAsia="Calibri" w:hAnsi="Calibri" w:cs="Calibri"/>
+                <w:b/>
+                <w:bCs/>
+                <w:i/>
+                <w:iCs/>
+                <w:color w:val="000000" w:themeColor="text1"/>
+              </w:rPr>
+              <w:t xml:space="preserve">, C = </w:t>
+            </w:r>
+            <w:r>
+              <w:rPr>
+                <w:rFonts w:ascii="Calibri" w:eastAsia="Calibri" w:hAnsi="Calibri" w:cs="Calibri"/>
+                <w:b/>
+                <w:bCs/>
+                <w:i/>
+                <w:iCs/>
+                <w:color w:val="000000" w:themeColor="text1"/>
+              </w:rPr>
+              <w:t>1</w:t>
+            </w:r>
+          </w:p>
+        </w:tc>
+        <w:tc>
+          <w:tcPr>
+            <w:tcW w:w="3404" w:type="dxa"/>
+            <w:shd w:val="clear" w:color="auto" w:fill="FFFFFF" w:themeFill="background1"/>
+          </w:tcPr>
+          <w:p>
+            <w:pPr>
+              <w:pStyle w:val="PreformattatoHTML"/>
+              <w:shd w:val="clear" w:color="auto" w:fill="FFFFFF" w:themeFill="background1"/>
+              <w:jc w:val="center"/>
+              <w:rPr>
+                <w:b/>
+                <w:bCs/>
+                <w:color w:val="FF0000"/>
+                <w:sz w:val="21"/>
+                <w:szCs w:val="21"/>
+              </w:rPr>
+            </w:pPr>
+            <w:r>
+              <w:rPr>
+                <w:b/>
+                <w:bCs/>
+                <w:color w:val="FF0000"/>
+                <w:sz w:val="21"/>
+                <w:szCs w:val="21"/>
+              </w:rPr>
+              <w:t>0.74</w:t>
+            </w:r>
+          </w:p>
+        </w:tc>
+        <w:tc>
+          <w:tcPr>
+            <w:tcW w:w="3119" w:type="dxa"/>
+          </w:tcPr>
+          <w:p>
+            <w:pPr>
+              <w:pStyle w:val="PreformattatoHTML"/>
+              <w:jc w:val="center"/>
+              <w:rPr>
+                <w:color w:val="000000" w:themeColor="text1"/>
+              </w:rPr>
+            </w:pPr>
+            <w:r>
+              <w:rPr>
+                <w:color w:val="000000" w:themeColor="text1"/>
+              </w:rPr>
+              <w:t>0.907</w:t>
+            </w:r>
+          </w:p>
+        </w:tc>
+      </w:tr>
+      <w:tr>
+        <w:trPr>
+          <w:trHeight w:val="330"/>
+        </w:trPr>
+        <w:tc>
+          <w:tcPr>
+            <w:tcW w:w="2403" w:type="dxa"/>
+          </w:tcPr>
+          <w:p>
+            <w:pPr>
+              <w:tabs>
+                <w:tab w:val="left" w:pos="4140"/>
+              </w:tabs>
+              <w:rPr>
+                <w:b/>
+                <w:bCs/>
+                <w:i/>
+                <w:iCs/>
+              </w:rPr>
+            </w:pPr>
+            <w:r>
+              <w:rPr>
+                <w:rFonts w:ascii="Calibri" w:eastAsia="Calibri" w:hAnsi="Calibri" w:cs="Calibri"/>
+                <w:b/>
+                <w:bCs/>
+                <w:i/>
+                <w:iCs/>
+                <w:color w:val="000000" w:themeColor="text1"/>
+              </w:rPr>
+              <w:t xml:space="preserve">K =  1, C = </w:t>
+            </w:r>
+            <w:r>
+              <w:rPr>
+                <w:rFonts w:ascii="Calibri" w:eastAsia="Calibri" w:hAnsi="Calibri" w:cs="Calibri"/>
+                <w:b/>
+                <w:bCs/>
+                <w:i/>
+                <w:iCs/>
+                <w:color w:val="000000" w:themeColor="text1"/>
+              </w:rPr>
+              <w:t>10</w:t>
+            </w:r>
+            <w:r>
+              <w:rPr>
+                <w:rFonts w:ascii="Calibri" w:eastAsia="Calibri" w:hAnsi="Calibri" w:cs="Calibri"/>
+                <w:b/>
+                <w:bCs/>
+                <w:i/>
+                <w:iCs/>
+                <w:color w:val="000000" w:themeColor="text1"/>
+              </w:rPr>
+              <w:t xml:space="preserve"> </w:t>
+            </w:r>
+          </w:p>
+        </w:tc>
+        <w:tc>
+          <w:tcPr>
+            <w:tcW w:w="3404" w:type="dxa"/>
+            <w:shd w:val="clear" w:color="auto" w:fill="FFFFFF" w:themeFill="background1"/>
+          </w:tcPr>
+          <w:p>
+            <w:pPr>
+              <w:pStyle w:val="PreformattatoHTML"/>
+              <w:shd w:val="clear" w:color="auto" w:fill="FFFFFF" w:themeFill="background1"/>
+              <w:jc w:val="center"/>
+              <w:rPr>
+                <w:color w:val="000000" w:themeColor="text1"/>
+                <w:sz w:val="21"/>
+                <w:szCs w:val="21"/>
+              </w:rPr>
+            </w:pPr>
+            <w:r>
+              <w:rPr>
+                <w:color w:val="000000" w:themeColor="text1"/>
+                <w:sz w:val="21"/>
+                <w:szCs w:val="21"/>
+              </w:rPr>
+              <w:t>0.809</w:t>
+            </w:r>
+          </w:p>
+        </w:tc>
+        <w:tc>
+          <w:tcPr>
+            <w:tcW w:w="3119" w:type="dxa"/>
+          </w:tcPr>
+          <w:p>
+            <w:pPr>
+              <w:pStyle w:val="PreformattatoHTML"/>
+              <w:jc w:val="center"/>
+              <w:rPr>
+                <w:color w:val="000000" w:themeColor="text1"/>
+              </w:rPr>
+            </w:pPr>
+            <w:r>
+              <w:rPr>
+                <w:color w:val="000000" w:themeColor="text1"/>
+              </w:rPr>
+              <w:t>0.872</w:t>
+            </w:r>
+          </w:p>
+        </w:tc>
+      </w:tr>
+      <w:tr>
+        <w:trPr>
+          <w:trHeight w:val="330"/>
+        </w:trPr>
+        <w:tc>
+          <w:tcPr>
+            <w:tcW w:w="2403" w:type="dxa"/>
+          </w:tcPr>
+          <w:p>
+            <w:pPr>
+              <w:tabs>
+                <w:tab w:val="left" w:pos="4140"/>
+              </w:tabs>
+              <w:rPr>
+                <w:b/>
+                <w:bCs/>
+                <w:i/>
+                <w:iCs/>
+              </w:rPr>
+            </w:pPr>
+            <w:r>
+              <w:rPr>
+                <w:rFonts w:ascii="Calibri" w:eastAsia="Calibri" w:hAnsi="Calibri" w:cs="Calibri"/>
+                <w:b/>
+                <w:bCs/>
+                <w:i/>
+                <w:iCs/>
+                <w:color w:val="000000" w:themeColor="text1"/>
+              </w:rPr>
+              <w:t>K =  1</w:t>
+            </w:r>
+            <w:r>
+              <w:rPr>
+                <w:rFonts w:ascii="Calibri" w:eastAsia="Calibri" w:hAnsi="Calibri" w:cs="Calibri"/>
+                <w:b/>
+                <w:bCs/>
+                <w:i/>
+                <w:iCs/>
+                <w:color w:val="000000" w:themeColor="text1"/>
+              </w:rPr>
+              <w:t>0</w:t>
+            </w:r>
+            <w:r>
+              <w:rPr>
+                <w:rFonts w:ascii="Calibri" w:eastAsia="Calibri" w:hAnsi="Calibri" w:cs="Calibri"/>
+                <w:b/>
+                <w:bCs/>
+                <w:i/>
+                <w:iCs/>
+                <w:color w:val="000000" w:themeColor="text1"/>
+              </w:rPr>
+              <w:t xml:space="preserve">, C = 0.1  </w:t>
+            </w:r>
+          </w:p>
+        </w:tc>
+        <w:tc>
+          <w:tcPr>
+            <w:tcW w:w="3404" w:type="dxa"/>
+            <w:shd w:val="clear" w:color="auto" w:fill="FFFFFF" w:themeFill="background1"/>
+          </w:tcPr>
+          <w:p>
+            <w:pPr>
+              <w:pStyle w:val="PreformattatoHTML"/>
+              <w:shd w:val="clear" w:color="auto" w:fill="FFFFFF" w:themeFill="background1"/>
+              <w:jc w:val="center"/>
+              <w:rPr>
+                <w:b/>
+                <w:bCs/>
+                <w:color w:val="00B050"/>
+                <w:sz w:val="21"/>
+                <w:szCs w:val="21"/>
+              </w:rPr>
+            </w:pPr>
+            <w:r>
+              <w:rPr>
+                <w:b/>
+                <w:bCs/>
+                <w:color w:val="00B050"/>
+                <w:sz w:val="21"/>
+                <w:szCs w:val="21"/>
+              </w:rPr>
+              <w:t>0.184</w:t>
+            </w:r>
+          </w:p>
+        </w:tc>
+        <w:tc>
+          <w:tcPr>
+            <w:tcW w:w="3119" w:type="dxa"/>
+          </w:tcPr>
+          <w:p>
+            <w:pPr>
+              <w:pStyle w:val="PreformattatoHTML"/>
+              <w:jc w:val="center"/>
+              <w:rPr>
+                <w:color w:val="000000" w:themeColor="text1"/>
+              </w:rPr>
+            </w:pPr>
+            <w:r>
+              <w:rPr>
+                <w:color w:val="000000" w:themeColor="text1"/>
+              </w:rPr>
+              <w:t>0.194</w:t>
+            </w:r>
+          </w:p>
+        </w:tc>
+      </w:tr>
+      <w:tr>
+        <w:trPr>
+          <w:trHeight w:val="330"/>
+        </w:trPr>
+        <w:tc>
+          <w:tcPr>
+            <w:tcW w:w="2403" w:type="dxa"/>
+          </w:tcPr>
+          <w:p>
+            <w:pPr>
+              <w:tabs>
+                <w:tab w:val="left" w:pos="4140"/>
+              </w:tabs>
+              <w:rPr>
+                <w:rFonts w:ascii="Calibri" w:eastAsia="Calibri" w:hAnsi="Calibri" w:cs="Calibri"/>
+                <w:b/>
+                <w:bCs/>
+                <w:i/>
+                <w:iCs/>
+                <w:color w:val="000000" w:themeColor="text1"/>
+              </w:rPr>
+            </w:pPr>
+            <w:r>
+              <w:rPr>
+                <w:rFonts w:ascii="Calibri" w:eastAsia="Calibri" w:hAnsi="Calibri" w:cs="Calibri"/>
+                <w:b/>
+                <w:bCs/>
+                <w:i/>
+                <w:iCs/>
+                <w:color w:val="000000" w:themeColor="text1"/>
+              </w:rPr>
+              <w:t>K =  1</w:t>
+            </w:r>
+            <w:r>
+              <w:rPr>
+                <w:rFonts w:ascii="Calibri" w:eastAsia="Calibri" w:hAnsi="Calibri" w:cs="Calibri"/>
+                <w:b/>
+                <w:bCs/>
+                <w:i/>
+                <w:iCs/>
+                <w:color w:val="000000" w:themeColor="text1"/>
+              </w:rPr>
+              <w:t>0</w:t>
+            </w:r>
+            <w:r>
+              <w:rPr>
+                <w:rFonts w:ascii="Calibri" w:eastAsia="Calibri" w:hAnsi="Calibri" w:cs="Calibri"/>
+                <w:b/>
+                <w:bCs/>
+                <w:i/>
+                <w:iCs/>
+                <w:color w:val="000000" w:themeColor="text1"/>
+              </w:rPr>
+              <w:t xml:space="preserve">, C = </w:t>
+            </w:r>
+            <w:r>
+              <w:rPr>
+                <w:rFonts w:ascii="Calibri" w:eastAsia="Calibri" w:hAnsi="Calibri" w:cs="Calibri"/>
+                <w:b/>
+                <w:bCs/>
+                <w:i/>
+                <w:iCs/>
+                <w:color w:val="000000" w:themeColor="text1"/>
+              </w:rPr>
+              <w:t>1</w:t>
+            </w:r>
+          </w:p>
+        </w:tc>
+        <w:tc>
+          <w:tcPr>
+            <w:tcW w:w="3404" w:type="dxa"/>
+            <w:shd w:val="clear" w:color="auto" w:fill="FFFFFF" w:themeFill="background1"/>
+          </w:tcPr>
+          <w:p>
+            <w:pPr>
+              <w:pStyle w:val="PreformattatoHTML"/>
+              <w:shd w:val="clear" w:color="auto" w:fill="FFFFFF" w:themeFill="background1"/>
+              <w:jc w:val="center"/>
+              <w:rPr>
+                <w:b/>
+                <w:bCs/>
+                <w:color w:val="00B050"/>
+                <w:sz w:val="21"/>
+                <w:szCs w:val="21"/>
+              </w:rPr>
+            </w:pPr>
+            <w:r>
+              <w:rPr>
+                <w:b/>
+                <w:bCs/>
+                <w:color w:val="00B050"/>
+                <w:sz w:val="21"/>
+                <w:szCs w:val="21"/>
+              </w:rPr>
+              <w:t>0.822</w:t>
+            </w:r>
+          </w:p>
+        </w:tc>
+        <w:tc>
+          <w:tcPr>
+            <w:tcW w:w="3119" w:type="dxa"/>
+          </w:tcPr>
+          <w:p>
+            <w:pPr>
+              <w:pStyle w:val="PreformattatoHTML"/>
+              <w:jc w:val="center"/>
+              <w:rPr>
+                <w:color w:val="000000" w:themeColor="text1"/>
+              </w:rPr>
+            </w:pPr>
+            <w:r>
+              <w:rPr>
+                <w:color w:val="000000" w:themeColor="text1"/>
+              </w:rPr>
+              <w:t>0.831</w:t>
+            </w:r>
+          </w:p>
+        </w:tc>
+      </w:tr>
+      <w:tr>
+        <w:trPr>
+          <w:trHeight w:val="330"/>
+        </w:trPr>
+        <w:tc>
+          <w:tcPr>
+            <w:tcW w:w="2403" w:type="dxa"/>
+          </w:tcPr>
+          <w:p>
+            <w:pPr>
+              <w:tabs>
+                <w:tab w:val="left" w:pos="4140"/>
+              </w:tabs>
+              <w:rPr>
+                <w:rFonts w:ascii="Calibri" w:eastAsia="Calibri" w:hAnsi="Calibri" w:cs="Calibri"/>
+                <w:b/>
+                <w:bCs/>
+                <w:i/>
+                <w:iCs/>
+                <w:color w:val="000000" w:themeColor="text1"/>
+              </w:rPr>
+            </w:pPr>
+            <w:r>
+              <w:rPr>
+                <w:rFonts w:ascii="Calibri" w:eastAsia="Calibri" w:hAnsi="Calibri" w:cs="Calibri"/>
+                <w:b/>
+                <w:bCs/>
+                <w:i/>
+                <w:iCs/>
+                <w:color w:val="000000" w:themeColor="text1"/>
+              </w:rPr>
+              <w:t>K =  1</w:t>
+            </w:r>
+            <w:r>
+              <w:rPr>
+                <w:rFonts w:ascii="Calibri" w:eastAsia="Calibri" w:hAnsi="Calibri" w:cs="Calibri"/>
+                <w:b/>
+                <w:bCs/>
+                <w:i/>
+                <w:iCs/>
+                <w:color w:val="000000" w:themeColor="text1"/>
+              </w:rPr>
+              <w:t>0</w:t>
+            </w:r>
+            <w:r>
+              <w:rPr>
+                <w:rFonts w:ascii="Calibri" w:eastAsia="Calibri" w:hAnsi="Calibri" w:cs="Calibri"/>
+                <w:b/>
+                <w:bCs/>
+                <w:i/>
+                <w:iCs/>
+                <w:color w:val="000000" w:themeColor="text1"/>
+              </w:rPr>
+              <w:t xml:space="preserve">, C = </w:t>
+            </w:r>
+            <w:r>
+              <w:rPr>
+                <w:rFonts w:ascii="Calibri" w:eastAsia="Calibri" w:hAnsi="Calibri" w:cs="Calibri"/>
+                <w:b/>
+                <w:bCs/>
+                <w:i/>
+                <w:iCs/>
+                <w:color w:val="000000" w:themeColor="text1"/>
+              </w:rPr>
+              <w:t>10</w:t>
+            </w:r>
+          </w:p>
+        </w:tc>
+        <w:tc>
+          <w:tcPr>
+            <w:tcW w:w="3404" w:type="dxa"/>
+            <w:shd w:val="clear" w:color="auto" w:fill="FFFFFF" w:themeFill="background1"/>
+          </w:tcPr>
+          <w:p>
+            <w:pPr>
+              <w:pStyle w:val="PreformattatoHTML"/>
+              <w:shd w:val="clear" w:color="auto" w:fill="FFFFFF" w:themeFill="background1"/>
+              <w:jc w:val="center"/>
+              <w:rPr>
+                <w:b/>
+                <w:bCs/>
+                <w:color w:val="00B050"/>
+                <w:sz w:val="21"/>
+                <w:szCs w:val="21"/>
+              </w:rPr>
+            </w:pPr>
+            <w:r>
+              <w:rPr>
+                <w:b/>
+                <w:bCs/>
+                <w:color w:val="00B050"/>
+                <w:sz w:val="21"/>
+                <w:szCs w:val="21"/>
+              </w:rPr>
+              <w:t>0.758</w:t>
+            </w:r>
+          </w:p>
+        </w:tc>
+        <w:tc>
+          <w:tcPr>
+            <w:tcW w:w="3119" w:type="dxa"/>
+          </w:tcPr>
+          <w:p>
+            <w:pPr>
+              <w:pStyle w:val="PreformattatoHTML"/>
+              <w:jc w:val="center"/>
+              <w:rPr>
+                <w:color w:val="000000" w:themeColor="text1"/>
+              </w:rPr>
+            </w:pPr>
+            <w:r>
+              <w:rPr>
+                <w:color w:val="000000" w:themeColor="text1"/>
+              </w:rPr>
+              <w:t>0.852</w:t>
+            </w:r>
+          </w:p>
+        </w:tc>
+      </w:tr>
+    </w:tbl>
+    <w:p>
+      <w:pPr>
+        <w:tabs>
+          <w:tab w:val="left" w:pos="4140"/>
+        </w:tabs>
+      </w:pPr>
+    </w:p>
+    <w:tbl>
+      <w:tblPr>
+        <w:tblStyle w:val="Grigliatabella"/>
+        <w:tblW w:w="0" w:type="auto"/>
+        <w:tblLook w:val="04A0" w:firstRow="1" w:lastRow="0" w:firstColumn="1" w:lastColumn="0" w:noHBand="0" w:noVBand="1"/>
+      </w:tblPr>
+      <w:tblGrid>
+        <w:gridCol w:w="2403"/>
+        <w:gridCol w:w="3404"/>
+        <w:gridCol w:w="3119"/>
+      </w:tblGrid>
+      <w:tr>
+        <w:trPr>
+          <w:trHeight w:val="313"/>
+        </w:trPr>
+        <w:tc>
+          <w:tcPr>
+            <w:tcW w:w="2403" w:type="dxa"/>
+            <w:vMerge w:val="restart"/>
+          </w:tcPr>
+          <w:p>
+            <w:pPr>
+              <w:tabs>
+                <w:tab w:val="left" w:pos="4140"/>
+              </w:tabs>
+              <w:spacing w:line="259" w:lineRule="auto"/>
+              <w:jc w:val="center"/>
+            </w:pPr>
+            <w:proofErr w:type="spellStart"/>
+            <w:r>
+              <w:t>Gaussianized</w:t>
+            </w:r>
+            <w:proofErr w:type="spellEnd"/>
+            <w:r>
+              <w:t xml:space="preserve"> Data</w:t>
+            </w:r>
+          </w:p>
+        </w:tc>
+        <w:tc>
+          <w:tcPr>
+            <w:tcW w:w="6523" w:type="dxa"/>
+            <w:gridSpan w:val="2"/>
+          </w:tcPr>
+          <w:p>
+            <w:pPr>
+              <w:tabs>
+                <w:tab w:val="left" w:pos="4140"/>
+              </w:tabs>
+              <w:jc w:val="center"/>
+              <w:rPr>
+                <w:b/>
+                <w:bCs/>
+              </w:rPr>
+            </w:pPr>
+            <w:r>
+              <w:rPr>
+                <w:b/>
+                <w:bCs/>
+              </w:rPr>
+              <w:t>(0.5, 1, 1)</w:t>
+            </w:r>
+          </w:p>
+        </w:tc>
+      </w:tr>
+      <w:tr>
+        <w:trPr>
+          <w:trHeight w:val="418"/>
+        </w:trPr>
+        <w:tc>
+          <w:tcPr>
+            <w:tcW w:w="2403" w:type="dxa"/>
+            <w:vMerge/>
+          </w:tcPr>
+          <w:p/>
+        </w:tc>
+        <w:tc>
+          <w:tcPr>
+            <w:tcW w:w="6523" w:type="dxa"/>
+            <w:gridSpan w:val="2"/>
+          </w:tcPr>
+          <w:p>
+            <w:pPr>
+              <w:tabs>
+                <w:tab w:val="left" w:pos="4140"/>
+              </w:tabs>
+              <w:jc w:val="center"/>
+              <w:rPr>
+                <w:b/>
+                <w:bCs/>
+              </w:rPr>
+            </w:pPr>
+            <w:proofErr w:type="spellStart"/>
+            <w:r>
+              <w:rPr>
+                <w:b/>
+                <w:bCs/>
+              </w:rPr>
+              <w:t>minDCF</w:t>
+            </w:r>
+            <w:proofErr w:type="spellEnd"/>
+            <w:r>
+              <w:rPr>
+                <w:b/>
+                <w:bCs/>
+              </w:rPr>
+              <w:t xml:space="preserve"> | DCF</w:t>
+            </w:r>
+          </w:p>
+        </w:tc>
+      </w:tr>
+      <w:tr>
+        <w:trPr>
+          <w:trHeight w:val="240"/>
+        </w:trPr>
+        <w:tc>
+          <w:tcPr>
+            <w:tcW w:w="2403" w:type="dxa"/>
+          </w:tcPr>
+          <w:p>
+            <w:pPr>
+              <w:tabs>
+                <w:tab w:val="left" w:pos="4140"/>
+              </w:tabs>
+              <w:spacing w:line="259" w:lineRule="auto"/>
+              <w:rPr>
+                <w:rFonts w:ascii="Calibri" w:eastAsia="Calibri" w:hAnsi="Calibri" w:cs="Calibri"/>
+                <w:b/>
+                <w:bCs/>
+                <w:i/>
+                <w:iCs/>
+                <w:color w:val="000000" w:themeColor="text1"/>
+              </w:rPr>
+            </w:pPr>
+            <w:r>
+              <w:rPr>
+                <w:rFonts w:ascii="Calibri" w:eastAsia="Calibri" w:hAnsi="Calibri" w:cs="Calibri"/>
+                <w:b/>
+                <w:bCs/>
+                <w:i/>
+                <w:iCs/>
+                <w:color w:val="000000" w:themeColor="text1"/>
+              </w:rPr>
+              <w:t xml:space="preserve">K =  1, C = 0.1  </w:t>
+            </w:r>
+          </w:p>
+        </w:tc>
+        <w:tc>
+          <w:tcPr>
+            <w:tcW w:w="3404" w:type="dxa"/>
+          </w:tcPr>
+          <w:p>
+            <w:pPr>
+              <w:pStyle w:val="PreformattatoHTML"/>
+              <w:shd w:val="clear" w:color="auto" w:fill="FFFFFF" w:themeFill="background1"/>
+              <w:jc w:val="center"/>
+              <w:rPr>
+                <w:color w:val="000000" w:themeColor="text1"/>
+                <w:sz w:val="21"/>
+                <w:szCs w:val="21"/>
+              </w:rPr>
+            </w:pPr>
+          </w:p>
+        </w:tc>
+        <w:tc>
+          <w:tcPr>
+            <w:tcW w:w="3119" w:type="dxa"/>
+          </w:tcPr>
+          <w:p>
+            <w:pPr>
+              <w:pStyle w:val="PreformattatoHTML"/>
+              <w:jc w:val="center"/>
+              <w:rPr>
+                <w:color w:val="000000" w:themeColor="text1"/>
+                <w:sz w:val="21"/>
+                <w:szCs w:val="21"/>
+              </w:rPr>
+            </w:pPr>
+          </w:p>
+        </w:tc>
+      </w:tr>
+      <w:tr>
+        <w:trPr>
+          <w:trHeight w:val="330"/>
+        </w:trPr>
+        <w:tc>
+          <w:tcPr>
+            <w:tcW w:w="2403" w:type="dxa"/>
+          </w:tcPr>
+          <w:p>
+            <w:pPr>
+              <w:tabs>
+                <w:tab w:val="left" w:pos="4140"/>
+              </w:tabs>
+              <w:rPr>
+                <w:b/>
+                <w:bCs/>
+                <w:i/>
+                <w:iCs/>
+              </w:rPr>
+            </w:pPr>
+            <w:r>
+              <w:rPr>
+                <w:rFonts w:ascii="Calibri" w:eastAsia="Calibri" w:hAnsi="Calibri" w:cs="Calibri"/>
+                <w:b/>
+                <w:bCs/>
+                <w:i/>
+                <w:iCs/>
+                <w:color w:val="000000" w:themeColor="text1"/>
+              </w:rPr>
+              <w:t>K =  1, C = 1</w:t>
+            </w:r>
+          </w:p>
+        </w:tc>
+        <w:tc>
+          <w:tcPr>
+            <w:tcW w:w="3404" w:type="dxa"/>
+            <w:shd w:val="clear" w:color="auto" w:fill="FFFFFF" w:themeFill="background1"/>
+          </w:tcPr>
+          <w:p>
+            <w:pPr>
+              <w:pStyle w:val="PreformattatoHTML"/>
+              <w:shd w:val="clear" w:color="auto" w:fill="FFFFFF" w:themeFill="background1"/>
+              <w:jc w:val="center"/>
+              <w:rPr>
+                <w:b/>
+                <w:bCs/>
+                <w:color w:val="FF0000"/>
+                <w:sz w:val="21"/>
+                <w:szCs w:val="21"/>
+              </w:rPr>
+            </w:pPr>
+          </w:p>
+        </w:tc>
+        <w:tc>
+          <w:tcPr>
+            <w:tcW w:w="3119" w:type="dxa"/>
+          </w:tcPr>
+          <w:p>
+            <w:pPr>
+              <w:pStyle w:val="PreformattatoHTML"/>
+              <w:jc w:val="center"/>
+              <w:rPr>
+                <w:color w:val="000000" w:themeColor="text1"/>
+              </w:rPr>
+            </w:pPr>
+          </w:p>
+        </w:tc>
+      </w:tr>
+      <w:tr>
+        <w:trPr>
+          <w:trHeight w:val="330"/>
+        </w:trPr>
+        <w:tc>
+          <w:tcPr>
+            <w:tcW w:w="2403" w:type="dxa"/>
+          </w:tcPr>
+          <w:p>
+            <w:pPr>
+              <w:tabs>
+                <w:tab w:val="left" w:pos="4140"/>
+              </w:tabs>
+              <w:rPr>
+                <w:b/>
+                <w:bCs/>
+                <w:i/>
+                <w:iCs/>
+              </w:rPr>
+            </w:pPr>
+            <w:r>
+              <w:rPr>
+                <w:rFonts w:ascii="Calibri" w:eastAsia="Calibri" w:hAnsi="Calibri" w:cs="Calibri"/>
+                <w:b/>
+                <w:bCs/>
+                <w:i/>
+                <w:iCs/>
+                <w:color w:val="000000" w:themeColor="text1"/>
+              </w:rPr>
+              <w:t xml:space="preserve">K =  1, C = 10 </w:t>
+            </w:r>
+          </w:p>
+        </w:tc>
+        <w:tc>
+          <w:tcPr>
+            <w:tcW w:w="3404" w:type="dxa"/>
+            <w:shd w:val="clear" w:color="auto" w:fill="FFFFFF" w:themeFill="background1"/>
+          </w:tcPr>
+          <w:p>
+            <w:pPr>
+              <w:pStyle w:val="PreformattatoHTML"/>
+              <w:shd w:val="clear" w:color="auto" w:fill="FFFFFF" w:themeFill="background1"/>
+              <w:jc w:val="center"/>
+              <w:rPr>
+                <w:color w:val="000000" w:themeColor="text1"/>
+                <w:sz w:val="21"/>
+                <w:szCs w:val="21"/>
+              </w:rPr>
+            </w:pPr>
+          </w:p>
+        </w:tc>
+        <w:tc>
+          <w:tcPr>
+            <w:tcW w:w="3119" w:type="dxa"/>
+          </w:tcPr>
+          <w:p>
+            <w:pPr>
+              <w:pStyle w:val="PreformattatoHTML"/>
+              <w:jc w:val="center"/>
+              <w:rPr>
+                <w:color w:val="000000" w:themeColor="text1"/>
+              </w:rPr>
+            </w:pPr>
+          </w:p>
+        </w:tc>
+      </w:tr>
+      <w:tr>
+        <w:trPr>
+          <w:trHeight w:val="330"/>
+        </w:trPr>
+        <w:tc>
+          <w:tcPr>
+            <w:tcW w:w="2403" w:type="dxa"/>
+          </w:tcPr>
+          <w:p>
+            <w:pPr>
+              <w:tabs>
+                <w:tab w:val="left" w:pos="4140"/>
+              </w:tabs>
+              <w:rPr>
+                <w:b/>
+                <w:bCs/>
+                <w:i/>
+                <w:iCs/>
+              </w:rPr>
+            </w:pPr>
+            <w:r>
+              <w:rPr>
+                <w:rFonts w:ascii="Calibri" w:eastAsia="Calibri" w:hAnsi="Calibri" w:cs="Calibri"/>
+                <w:b/>
+                <w:bCs/>
+                <w:i/>
+                <w:iCs/>
+                <w:color w:val="000000" w:themeColor="text1"/>
+              </w:rPr>
+              <w:t xml:space="preserve">K =  10, C = 0.1  </w:t>
+            </w:r>
+          </w:p>
+        </w:tc>
+        <w:tc>
+          <w:tcPr>
+            <w:tcW w:w="3404" w:type="dxa"/>
+            <w:shd w:val="clear" w:color="auto" w:fill="FFFFFF" w:themeFill="background1"/>
+          </w:tcPr>
+          <w:p>
+            <w:pPr>
+              <w:pStyle w:val="PreformattatoHTML"/>
+              <w:shd w:val="clear" w:color="auto" w:fill="FFFFFF" w:themeFill="background1"/>
+              <w:jc w:val="center"/>
+              <w:rPr>
+                <w:b/>
+                <w:bCs/>
+                <w:color w:val="00B050"/>
+                <w:sz w:val="21"/>
+                <w:szCs w:val="21"/>
+              </w:rPr>
+            </w:pPr>
+          </w:p>
+        </w:tc>
+        <w:tc>
+          <w:tcPr>
+            <w:tcW w:w="3119" w:type="dxa"/>
+          </w:tcPr>
+          <w:p>
+            <w:pPr>
+              <w:pStyle w:val="PreformattatoHTML"/>
+              <w:jc w:val="center"/>
+              <w:rPr>
+                <w:color w:val="000000" w:themeColor="text1"/>
+              </w:rPr>
+            </w:pPr>
+          </w:p>
+        </w:tc>
+      </w:tr>
+      <w:tr>
+        <w:trPr>
+          <w:trHeight w:val="330"/>
+        </w:trPr>
+        <w:tc>
+          <w:tcPr>
+            <w:tcW w:w="2403" w:type="dxa"/>
+          </w:tcPr>
+          <w:p>
+            <w:pPr>
+              <w:tabs>
+                <w:tab w:val="left" w:pos="4140"/>
+              </w:tabs>
+              <w:rPr>
+                <w:rFonts w:ascii="Calibri" w:eastAsia="Calibri" w:hAnsi="Calibri" w:cs="Calibri"/>
+                <w:b/>
+                <w:bCs/>
+                <w:i/>
+                <w:iCs/>
+                <w:color w:val="000000" w:themeColor="text1"/>
+              </w:rPr>
+            </w:pPr>
+            <w:r>
+              <w:rPr>
+                <w:rFonts w:ascii="Calibri" w:eastAsia="Calibri" w:hAnsi="Calibri" w:cs="Calibri"/>
+                <w:b/>
+                <w:bCs/>
+                <w:i/>
+                <w:iCs/>
+                <w:color w:val="000000" w:themeColor="text1"/>
+              </w:rPr>
+              <w:t>K =  10, C = 1</w:t>
+            </w:r>
+          </w:p>
+        </w:tc>
+        <w:tc>
+          <w:tcPr>
+            <w:tcW w:w="3404" w:type="dxa"/>
+            <w:shd w:val="clear" w:color="auto" w:fill="FFFFFF" w:themeFill="background1"/>
+          </w:tcPr>
+          <w:p>
+            <w:pPr>
+              <w:pStyle w:val="PreformattatoHTML"/>
+              <w:shd w:val="clear" w:color="auto" w:fill="FFFFFF" w:themeFill="background1"/>
+              <w:jc w:val="center"/>
+              <w:rPr>
+                <w:b/>
+                <w:bCs/>
+                <w:color w:val="00B050"/>
+                <w:sz w:val="21"/>
+                <w:szCs w:val="21"/>
+              </w:rPr>
+            </w:pPr>
+          </w:p>
+        </w:tc>
+        <w:tc>
+          <w:tcPr>
+            <w:tcW w:w="3119" w:type="dxa"/>
+          </w:tcPr>
+          <w:p>
+            <w:pPr>
+              <w:pStyle w:val="PreformattatoHTML"/>
+              <w:jc w:val="center"/>
+              <w:rPr>
+                <w:color w:val="000000" w:themeColor="text1"/>
+              </w:rPr>
+            </w:pPr>
+          </w:p>
+        </w:tc>
+      </w:tr>
+      <w:tr>
+        <w:trPr>
+          <w:trHeight w:val="330"/>
+        </w:trPr>
+        <w:tc>
+          <w:tcPr>
+            <w:tcW w:w="2403" w:type="dxa"/>
+          </w:tcPr>
+          <w:p>
+            <w:pPr>
+              <w:tabs>
+                <w:tab w:val="left" w:pos="4140"/>
+              </w:tabs>
+              <w:rPr>
+                <w:rFonts w:ascii="Calibri" w:eastAsia="Calibri" w:hAnsi="Calibri" w:cs="Calibri"/>
+                <w:b/>
+                <w:bCs/>
+                <w:i/>
+                <w:iCs/>
+                <w:color w:val="000000" w:themeColor="text1"/>
+              </w:rPr>
+            </w:pPr>
+            <w:r>
+              <w:rPr>
+                <w:rFonts w:ascii="Calibri" w:eastAsia="Calibri" w:hAnsi="Calibri" w:cs="Calibri"/>
+                <w:b/>
+                <w:bCs/>
+                <w:i/>
+                <w:iCs/>
+                <w:color w:val="000000" w:themeColor="text1"/>
+              </w:rPr>
+              <w:t>K =  10, C = 10</w:t>
+            </w:r>
+          </w:p>
+        </w:tc>
+        <w:tc>
+          <w:tcPr>
+            <w:tcW w:w="3404" w:type="dxa"/>
+            <w:shd w:val="clear" w:color="auto" w:fill="FFFFFF" w:themeFill="background1"/>
+          </w:tcPr>
+          <w:p>
+            <w:pPr>
+              <w:pStyle w:val="PreformattatoHTML"/>
+              <w:shd w:val="clear" w:color="auto" w:fill="FFFFFF" w:themeFill="background1"/>
+              <w:jc w:val="center"/>
+              <w:rPr>
+                <w:b/>
+                <w:bCs/>
+                <w:color w:val="00B050"/>
+                <w:sz w:val="21"/>
+                <w:szCs w:val="21"/>
+              </w:rPr>
+            </w:pPr>
+          </w:p>
+        </w:tc>
+        <w:tc>
+          <w:tcPr>
+            <w:tcW w:w="3119" w:type="dxa"/>
+          </w:tcPr>
+          <w:p>
+            <w:pPr>
+              <w:pStyle w:val="PreformattatoHTML"/>
+              <w:jc w:val="center"/>
+              <w:rPr>
+                <w:color w:val="000000" w:themeColor="text1"/>
+              </w:rPr>
+            </w:pPr>
+          </w:p>
+        </w:tc>
+      </w:tr>
+    </w:tbl>
+    <w:p>
+      <w:pPr>
+        <w:tabs>
+          <w:tab w:val="left" w:pos="4140"/>
+        </w:tabs>
+      </w:pPr>
+    </w:p>
+    <w:tbl>
+      <w:tblPr>
+        <w:tblStyle w:val="Grigliatabella"/>
+        <w:tblW w:w="0" w:type="auto"/>
+        <w:tblLook w:val="04A0" w:firstRow="1" w:lastRow="0" w:firstColumn="1" w:lastColumn="0" w:noHBand="0" w:noVBand="1"/>
+      </w:tblPr>
+      <w:tblGrid>
+        <w:gridCol w:w="2403"/>
+        <w:gridCol w:w="3404"/>
+        <w:gridCol w:w="3119"/>
+      </w:tblGrid>
+      <w:tr>
+        <w:trPr>
+          <w:trHeight w:val="313"/>
+        </w:trPr>
+        <w:tc>
+          <w:tcPr>
+            <w:tcW w:w="2403" w:type="dxa"/>
+            <w:vMerge w:val="restart"/>
+          </w:tcPr>
+          <w:p>
+            <w:pPr>
+              <w:tabs>
+                <w:tab w:val="left" w:pos="4140"/>
+              </w:tabs>
+              <w:spacing w:line="259" w:lineRule="auto"/>
+              <w:jc w:val="center"/>
+            </w:pPr>
+            <w:r>
+              <w:lastRenderedPageBreak/>
+              <w:t>Z-</w:t>
+            </w:r>
+            <w:proofErr w:type="spellStart"/>
+            <w:r>
+              <w:t>normalized</w:t>
+            </w:r>
+            <w:proofErr w:type="spellEnd"/>
+            <w:r>
+              <w:t xml:space="preserve"> data</w:t>
+            </w:r>
+          </w:p>
+        </w:tc>
+        <w:tc>
+          <w:tcPr>
+            <w:tcW w:w="6523" w:type="dxa"/>
+            <w:gridSpan w:val="2"/>
+          </w:tcPr>
+          <w:p>
+            <w:pPr>
+              <w:tabs>
+                <w:tab w:val="left" w:pos="4140"/>
+              </w:tabs>
+              <w:jc w:val="center"/>
+              <w:rPr>
+                <w:b/>
+                <w:bCs/>
+              </w:rPr>
+            </w:pPr>
+            <w:r>
+              <w:rPr>
+                <w:b/>
+                <w:bCs/>
+              </w:rPr>
+              <w:t>(0.5, 1, 1)</w:t>
+            </w:r>
+          </w:p>
+        </w:tc>
+      </w:tr>
+      <w:tr>
+        <w:trPr>
+          <w:trHeight w:val="418"/>
+        </w:trPr>
+        <w:tc>
+          <w:tcPr>
+            <w:tcW w:w="2403" w:type="dxa"/>
+            <w:vMerge/>
+          </w:tcPr>
+          <w:p/>
+        </w:tc>
+        <w:tc>
+          <w:tcPr>
+            <w:tcW w:w="6523" w:type="dxa"/>
+            <w:gridSpan w:val="2"/>
+          </w:tcPr>
+          <w:p>
+            <w:pPr>
+              <w:tabs>
+                <w:tab w:val="left" w:pos="4140"/>
+              </w:tabs>
+              <w:jc w:val="center"/>
+              <w:rPr>
+                <w:b/>
+                <w:bCs/>
+              </w:rPr>
+            </w:pPr>
+            <w:proofErr w:type="spellStart"/>
+            <w:r>
+              <w:rPr>
+                <w:b/>
+                <w:bCs/>
+              </w:rPr>
+              <w:t>minDCF</w:t>
+            </w:r>
+            <w:proofErr w:type="spellEnd"/>
+            <w:r>
+              <w:rPr>
+                <w:b/>
+                <w:bCs/>
+              </w:rPr>
+              <w:t xml:space="preserve"> | DCF</w:t>
+            </w:r>
+          </w:p>
+        </w:tc>
+      </w:tr>
+      <w:tr>
+        <w:trPr>
+          <w:trHeight w:val="240"/>
+        </w:trPr>
+        <w:tc>
+          <w:tcPr>
+            <w:tcW w:w="2403" w:type="dxa"/>
+          </w:tcPr>
+          <w:p>
+            <w:pPr>
+              <w:tabs>
+                <w:tab w:val="left" w:pos="4140"/>
+              </w:tabs>
+              <w:spacing w:line="259" w:lineRule="auto"/>
+              <w:rPr>
+                <w:rFonts w:ascii="Calibri" w:eastAsia="Calibri" w:hAnsi="Calibri" w:cs="Calibri"/>
+                <w:b/>
+                <w:bCs/>
+                <w:i/>
+                <w:iCs/>
+                <w:color w:val="000000" w:themeColor="text1"/>
+              </w:rPr>
+            </w:pPr>
+            <w:r>
+              <w:rPr>
+                <w:rFonts w:ascii="Calibri" w:eastAsia="Calibri" w:hAnsi="Calibri" w:cs="Calibri"/>
+                <w:b/>
+                <w:bCs/>
+                <w:i/>
+                <w:iCs/>
+                <w:color w:val="000000" w:themeColor="text1"/>
+              </w:rPr>
+              <w:t xml:space="preserve">K =  1, C = 0.1  </w:t>
+            </w:r>
+          </w:p>
+        </w:tc>
+        <w:tc>
+          <w:tcPr>
+            <w:tcW w:w="3404" w:type="dxa"/>
+          </w:tcPr>
+          <w:p>
+            <w:pPr>
+              <w:pStyle w:val="PreformattatoHTML"/>
+              <w:shd w:val="clear" w:color="auto" w:fill="FFFFFF" w:themeFill="background1"/>
+              <w:jc w:val="center"/>
+              <w:rPr>
+                <w:color w:val="000000" w:themeColor="text1"/>
+                <w:sz w:val="21"/>
+                <w:szCs w:val="21"/>
+              </w:rPr>
+            </w:pPr>
+            <w:r>
+              <w:rPr>
+                <w:color w:val="000000" w:themeColor="text1"/>
+                <w:sz w:val="21"/>
+                <w:szCs w:val="21"/>
+              </w:rPr>
+              <w:t>0.147</w:t>
+            </w:r>
+          </w:p>
+        </w:tc>
+        <w:tc>
+          <w:tcPr>
+            <w:tcW w:w="3119" w:type="dxa"/>
+          </w:tcPr>
+          <w:p>
+            <w:pPr>
+              <w:pStyle w:val="PreformattatoHTML"/>
+              <w:jc w:val="center"/>
+              <w:rPr>
+                <w:color w:val="000000" w:themeColor="text1"/>
+                <w:sz w:val="21"/>
+                <w:szCs w:val="21"/>
+              </w:rPr>
+            </w:pPr>
+            <w:r>
+              <w:rPr>
+                <w:color w:val="000000" w:themeColor="text1"/>
+                <w:sz w:val="21"/>
+                <w:szCs w:val="21"/>
+              </w:rPr>
+              <w:t>0.225</w:t>
+            </w:r>
+          </w:p>
+        </w:tc>
+      </w:tr>
+      <w:tr>
+        <w:trPr>
+          <w:trHeight w:val="330"/>
+        </w:trPr>
+        <w:tc>
+          <w:tcPr>
+            <w:tcW w:w="2403" w:type="dxa"/>
+          </w:tcPr>
+          <w:p>
+            <w:pPr>
+              <w:tabs>
+                <w:tab w:val="left" w:pos="4140"/>
+              </w:tabs>
+              <w:rPr>
+                <w:b/>
+                <w:bCs/>
+                <w:i/>
+                <w:iCs/>
+              </w:rPr>
+            </w:pPr>
+            <w:r>
+              <w:rPr>
+                <w:rFonts w:ascii="Calibri" w:eastAsia="Calibri" w:hAnsi="Calibri" w:cs="Calibri"/>
+                <w:b/>
+                <w:bCs/>
+                <w:i/>
+                <w:iCs/>
+                <w:color w:val="000000" w:themeColor="text1"/>
+              </w:rPr>
+              <w:t>K =  1, C = 1</w:t>
+            </w:r>
+          </w:p>
+        </w:tc>
+        <w:tc>
+          <w:tcPr>
+            <w:tcW w:w="3404" w:type="dxa"/>
+            <w:shd w:val="clear" w:color="auto" w:fill="FFFFFF" w:themeFill="background1"/>
+          </w:tcPr>
+          <w:p>
+            <w:pPr>
+              <w:pStyle w:val="PreformattatoHTML"/>
+              <w:shd w:val="clear" w:color="auto" w:fill="FFFFFF" w:themeFill="background1"/>
+              <w:jc w:val="center"/>
+              <w:rPr>
+                <w:b/>
+                <w:bCs/>
+                <w:color w:val="FF0000"/>
+                <w:sz w:val="21"/>
+                <w:szCs w:val="21"/>
+              </w:rPr>
+            </w:pPr>
+            <w:r>
+              <w:rPr>
+                <w:b/>
+                <w:bCs/>
+                <w:color w:val="FF0000"/>
+                <w:sz w:val="21"/>
+                <w:szCs w:val="21"/>
+              </w:rPr>
+              <w:t>0.74</w:t>
+            </w:r>
+          </w:p>
+        </w:tc>
+        <w:tc>
+          <w:tcPr>
+            <w:tcW w:w="3119" w:type="dxa"/>
+          </w:tcPr>
+          <w:p>
+            <w:pPr>
+              <w:pStyle w:val="PreformattatoHTML"/>
+              <w:jc w:val="center"/>
+              <w:rPr>
+                <w:color w:val="000000" w:themeColor="text1"/>
+              </w:rPr>
+            </w:pPr>
+            <w:r>
+              <w:rPr>
+                <w:color w:val="000000" w:themeColor="text1"/>
+              </w:rPr>
+              <w:t>0.907</w:t>
+            </w:r>
+          </w:p>
+        </w:tc>
+      </w:tr>
+      <w:tr>
+        <w:trPr>
+          <w:trHeight w:val="330"/>
+        </w:trPr>
+        <w:tc>
+          <w:tcPr>
+            <w:tcW w:w="2403" w:type="dxa"/>
+          </w:tcPr>
+          <w:p>
+            <w:pPr>
+              <w:tabs>
+                <w:tab w:val="left" w:pos="4140"/>
+              </w:tabs>
+              <w:rPr>
+                <w:b/>
+                <w:bCs/>
+                <w:i/>
+                <w:iCs/>
+              </w:rPr>
+            </w:pPr>
+            <w:r>
+              <w:rPr>
+                <w:rFonts w:ascii="Calibri" w:eastAsia="Calibri" w:hAnsi="Calibri" w:cs="Calibri"/>
+                <w:b/>
+                <w:bCs/>
+                <w:i/>
+                <w:iCs/>
+                <w:color w:val="000000" w:themeColor="text1"/>
+              </w:rPr>
+              <w:t xml:space="preserve">K =  1, C = 10 </w:t>
+            </w:r>
+          </w:p>
+        </w:tc>
+        <w:tc>
+          <w:tcPr>
+            <w:tcW w:w="3404" w:type="dxa"/>
+            <w:shd w:val="clear" w:color="auto" w:fill="FFFFFF" w:themeFill="background1"/>
+          </w:tcPr>
+          <w:p>
+            <w:pPr>
+              <w:pStyle w:val="PreformattatoHTML"/>
+              <w:shd w:val="clear" w:color="auto" w:fill="FFFFFF" w:themeFill="background1"/>
+              <w:jc w:val="center"/>
+              <w:rPr>
+                <w:color w:val="000000" w:themeColor="text1"/>
+                <w:sz w:val="21"/>
+                <w:szCs w:val="21"/>
+              </w:rPr>
+            </w:pPr>
+            <w:r>
+              <w:rPr>
+                <w:color w:val="000000" w:themeColor="text1"/>
+                <w:sz w:val="21"/>
+                <w:szCs w:val="21"/>
+              </w:rPr>
+              <w:t>0.809</w:t>
+            </w:r>
+          </w:p>
+        </w:tc>
+        <w:tc>
+          <w:tcPr>
+            <w:tcW w:w="3119" w:type="dxa"/>
+          </w:tcPr>
+          <w:p>
+            <w:pPr>
+              <w:pStyle w:val="PreformattatoHTML"/>
+              <w:jc w:val="center"/>
+              <w:rPr>
+                <w:color w:val="000000" w:themeColor="text1"/>
+              </w:rPr>
+            </w:pPr>
+            <w:r>
+              <w:rPr>
+                <w:color w:val="000000" w:themeColor="text1"/>
+              </w:rPr>
+              <w:t>0.872</w:t>
+            </w:r>
+          </w:p>
+        </w:tc>
+      </w:tr>
+      <w:tr>
+        <w:trPr>
+          <w:trHeight w:val="330"/>
+        </w:trPr>
+        <w:tc>
+          <w:tcPr>
+            <w:tcW w:w="2403" w:type="dxa"/>
+          </w:tcPr>
+          <w:p>
+            <w:pPr>
+              <w:tabs>
+                <w:tab w:val="left" w:pos="4140"/>
+              </w:tabs>
+              <w:rPr>
+                <w:b/>
+                <w:bCs/>
+                <w:i/>
+                <w:iCs/>
+              </w:rPr>
+            </w:pPr>
+            <w:r>
+              <w:rPr>
+                <w:rFonts w:ascii="Calibri" w:eastAsia="Calibri" w:hAnsi="Calibri" w:cs="Calibri"/>
+                <w:b/>
+                <w:bCs/>
+                <w:i/>
+                <w:iCs/>
+                <w:color w:val="000000" w:themeColor="text1"/>
+              </w:rPr>
+              <w:t xml:space="preserve">K =  10, C = 0.1  </w:t>
+            </w:r>
+          </w:p>
+        </w:tc>
+        <w:tc>
+          <w:tcPr>
+            <w:tcW w:w="3404" w:type="dxa"/>
+            <w:shd w:val="clear" w:color="auto" w:fill="FFFFFF" w:themeFill="background1"/>
+          </w:tcPr>
+          <w:p>
+            <w:pPr>
+              <w:pStyle w:val="PreformattatoHTML"/>
+              <w:shd w:val="clear" w:color="auto" w:fill="FFFFFF" w:themeFill="background1"/>
+              <w:jc w:val="center"/>
+              <w:rPr>
+                <w:b/>
+                <w:bCs/>
+                <w:color w:val="00B050"/>
+                <w:sz w:val="21"/>
+                <w:szCs w:val="21"/>
+              </w:rPr>
+            </w:pPr>
+            <w:r>
+              <w:rPr>
+                <w:b/>
+                <w:bCs/>
+                <w:color w:val="00B050"/>
+                <w:sz w:val="21"/>
+                <w:szCs w:val="21"/>
+              </w:rPr>
+              <w:t>0.184</w:t>
+            </w:r>
+          </w:p>
+        </w:tc>
+        <w:tc>
+          <w:tcPr>
+            <w:tcW w:w="3119" w:type="dxa"/>
+          </w:tcPr>
+          <w:p>
+            <w:pPr>
+              <w:pStyle w:val="PreformattatoHTML"/>
+              <w:jc w:val="center"/>
+              <w:rPr>
+                <w:color w:val="000000" w:themeColor="text1"/>
+              </w:rPr>
+            </w:pPr>
+            <w:r>
+              <w:rPr>
+                <w:color w:val="000000" w:themeColor="text1"/>
+              </w:rPr>
+              <w:t>0.194</w:t>
+            </w:r>
+          </w:p>
+        </w:tc>
+      </w:tr>
+      <w:tr>
+        <w:trPr>
+          <w:trHeight w:val="330"/>
+        </w:trPr>
+        <w:tc>
+          <w:tcPr>
+            <w:tcW w:w="2403" w:type="dxa"/>
+          </w:tcPr>
+          <w:p>
+            <w:pPr>
+              <w:tabs>
+                <w:tab w:val="left" w:pos="4140"/>
+              </w:tabs>
+              <w:rPr>
+                <w:rFonts w:ascii="Calibri" w:eastAsia="Calibri" w:hAnsi="Calibri" w:cs="Calibri"/>
+                <w:b/>
+                <w:bCs/>
+                <w:i/>
+                <w:iCs/>
+                <w:color w:val="000000" w:themeColor="text1"/>
+              </w:rPr>
+            </w:pPr>
+            <w:r>
+              <w:rPr>
+                <w:rFonts w:ascii="Calibri" w:eastAsia="Calibri" w:hAnsi="Calibri" w:cs="Calibri"/>
+                <w:b/>
+                <w:bCs/>
+                <w:i/>
+                <w:iCs/>
+                <w:color w:val="000000" w:themeColor="text1"/>
+              </w:rPr>
+              <w:t>K =  10, C = 1</w:t>
+            </w:r>
+          </w:p>
+        </w:tc>
+        <w:tc>
+          <w:tcPr>
+            <w:tcW w:w="3404" w:type="dxa"/>
+            <w:shd w:val="clear" w:color="auto" w:fill="FFFFFF" w:themeFill="background1"/>
+          </w:tcPr>
+          <w:p>
+            <w:pPr>
+              <w:pStyle w:val="PreformattatoHTML"/>
+              <w:shd w:val="clear" w:color="auto" w:fill="FFFFFF" w:themeFill="background1"/>
+              <w:jc w:val="center"/>
+              <w:rPr>
+                <w:b/>
+                <w:bCs/>
+                <w:color w:val="00B050"/>
+                <w:sz w:val="21"/>
+                <w:szCs w:val="21"/>
+              </w:rPr>
+            </w:pPr>
+            <w:r>
+              <w:rPr>
+                <w:b/>
+                <w:bCs/>
+                <w:color w:val="00B050"/>
+                <w:sz w:val="21"/>
+                <w:szCs w:val="21"/>
+              </w:rPr>
+              <w:t>0.822</w:t>
+            </w:r>
+          </w:p>
+        </w:tc>
+        <w:tc>
+          <w:tcPr>
+            <w:tcW w:w="3119" w:type="dxa"/>
+          </w:tcPr>
+          <w:p>
+            <w:pPr>
+              <w:pStyle w:val="PreformattatoHTML"/>
+              <w:jc w:val="center"/>
+              <w:rPr>
+                <w:color w:val="000000" w:themeColor="text1"/>
+              </w:rPr>
+            </w:pPr>
+            <w:r>
+              <w:rPr>
+                <w:color w:val="000000" w:themeColor="text1"/>
+              </w:rPr>
+              <w:t>0.831</w:t>
+            </w:r>
+          </w:p>
+        </w:tc>
+      </w:tr>
+      <w:tr>
+        <w:trPr>
+          <w:trHeight w:val="330"/>
+        </w:trPr>
+        <w:tc>
+          <w:tcPr>
+            <w:tcW w:w="2403" w:type="dxa"/>
+          </w:tcPr>
+          <w:p>
+            <w:pPr>
+              <w:tabs>
+                <w:tab w:val="left" w:pos="4140"/>
+              </w:tabs>
+              <w:rPr>
+                <w:rFonts w:ascii="Calibri" w:eastAsia="Calibri" w:hAnsi="Calibri" w:cs="Calibri"/>
+                <w:b/>
+                <w:bCs/>
+                <w:i/>
+                <w:iCs/>
+                <w:color w:val="000000" w:themeColor="text1"/>
+              </w:rPr>
+            </w:pPr>
+            <w:r>
+              <w:rPr>
+                <w:rFonts w:ascii="Calibri" w:eastAsia="Calibri" w:hAnsi="Calibri" w:cs="Calibri"/>
+                <w:b/>
+                <w:bCs/>
+                <w:i/>
+                <w:iCs/>
+                <w:color w:val="000000" w:themeColor="text1"/>
+              </w:rPr>
+              <w:t>K =  10, C = 10</w:t>
+            </w:r>
+          </w:p>
+        </w:tc>
+        <w:tc>
+          <w:tcPr>
+            <w:tcW w:w="3404" w:type="dxa"/>
+            <w:shd w:val="clear" w:color="auto" w:fill="FFFFFF" w:themeFill="background1"/>
+          </w:tcPr>
+          <w:p>
+            <w:pPr>
+              <w:pStyle w:val="PreformattatoHTML"/>
+              <w:shd w:val="clear" w:color="auto" w:fill="FFFFFF" w:themeFill="background1"/>
+              <w:jc w:val="center"/>
+              <w:rPr>
+                <w:b/>
+                <w:bCs/>
+                <w:color w:val="00B050"/>
+                <w:sz w:val="21"/>
+                <w:szCs w:val="21"/>
+              </w:rPr>
+            </w:pPr>
+            <w:r>
+              <w:rPr>
+                <w:b/>
+                <w:bCs/>
+                <w:color w:val="00B050"/>
+                <w:sz w:val="21"/>
+                <w:szCs w:val="21"/>
+              </w:rPr>
+              <w:t>0.758</w:t>
+            </w:r>
+          </w:p>
+        </w:tc>
+        <w:tc>
+          <w:tcPr>
+            <w:tcW w:w="3119" w:type="dxa"/>
+          </w:tcPr>
+          <w:p>
+            <w:pPr>
+              <w:pStyle w:val="PreformattatoHTML"/>
+              <w:jc w:val="center"/>
+              <w:rPr>
+                <w:color w:val="000000" w:themeColor="text1"/>
+              </w:rPr>
+            </w:pPr>
+            <w:r>
+              <w:rPr>
+                <w:color w:val="000000" w:themeColor="text1"/>
+              </w:rPr>
+              <w:t>0.852</w:t>
+            </w:r>
+          </w:p>
+        </w:tc>
+      </w:tr>
+    </w:tbl>
     <w:p>
       <w:pPr>
         <w:tabs>

</xml_diff>